<commit_message>
Rewrite module 03 as module 02, update some readings, etc...
</commit_message>
<xml_diff>
--- a/docs/module-02/summary.docx
+++ b/docs/module-02/summary.docx
@@ -4,23 +4,34 @@
   <w:body>
     <w:p>
       <w:pPr>
-        <w:pStyle w:val="Title"/>
-        <w:jc w:val="center"/>
-      </w:pPr>
-      <w:r>
-        <w:t>Red Mic, LLC</w:t>
-      </w:r>
-    </w:p>
-    <w:p>
-      <w:pPr>
         <w:pStyle w:val="Subtitle"/>
         <w:jc w:val="center"/>
-      </w:pPr>
-      <w:r>
-        <w:t>Corporate Culture</w:t>
-      </w:r>
-      <w:r>
-        <w:t xml:space="preserve"> Data Analysis</w:t>
+        <w:rPr>
+          <w:rFonts w:asciiTheme="majorHAnsi" w:eastAsiaTheme="majorEastAsia" w:hAnsiTheme="majorHAnsi" w:cstheme="majorBidi"/>
+          <w:spacing w:val="-10"/>
+          <w:kern w:val="28"/>
+          <w:sz w:val="56"/>
+          <w:szCs w:val="56"/>
+        </w:rPr>
+      </w:pPr>
+      <w:r>
+        <w:rPr>
+          <w:rFonts w:asciiTheme="majorHAnsi" w:eastAsiaTheme="majorEastAsia" w:hAnsiTheme="majorHAnsi" w:cstheme="majorBidi"/>
+          <w:spacing w:val="-10"/>
+          <w:kern w:val="28"/>
+          <w:sz w:val="56"/>
+          <w:szCs w:val="56"/>
+        </w:rPr>
+        <w:t>Banco Federal de Finanças</w:t>
+      </w:r>
+    </w:p>
+    <w:p>
+      <w:pPr>
+        <w:pStyle w:val="Subtitle"/>
+        <w:jc w:val="center"/>
+      </w:pPr>
+      <w:r>
+        <w:t>Marketing Campain Analysis</w:t>
       </w:r>
     </w:p>
     <w:p/>
@@ -32,10 +43,17 @@
     <w:p>
       <w:pPr>
         <w:pStyle w:val="Heading2"/>
-        <w:spacing w:after="120"/>
         <w:jc w:val="center"/>
-      </w:pPr>
-      <w:r>
+        <w:rPr>
+          <w:b w:val="0"/>
+          <w:bCs w:val="0"/>
+        </w:rPr>
+      </w:pPr>
+      <w:r>
+        <w:rPr>
+          <w:b w:val="0"/>
+          <w:bCs w:val="0"/>
+        </w:rPr>
         <w:t>presented by</w:t>
       </w:r>
     </w:p>
@@ -108,7 +126,7 @@
         <w:fldChar w:fldCharType="begin"/>
       </w:r>
       <w:r>
-        <w:instrText xml:space="preserve"> PAGEREF _Toc52005571 \h </w:instrText>
+        <w:instrText xml:space="preserve"> PAGEREF _Toc53059337 \h </w:instrText>
       </w:r>
       <w:r>
         <w:fldChar w:fldCharType="separate"/>
@@ -129,7 +147,7 @@
       </w:r>
       <w:r>
         <w:tab/>
-        <w:t>Equitable Pay Analysis</w:t>
+        <w:t>Targeted Marketing Campaign Models</w:t>
       </w:r>
       <w:r>
         <w:tab/>
@@ -138,7 +156,7 @@
         <w:fldChar w:fldCharType="begin"/>
       </w:r>
       <w:r>
-        <w:instrText xml:space="preserve"> PAGEREF _Toc52005572 \h </w:instrText>
+        <w:instrText xml:space="preserve"> PAGEREF _Toc53059338 \h </w:instrText>
       </w:r>
       <w:r>
         <w:fldChar w:fldCharType="separate"/>
@@ -159,7 +177,7 @@
       </w:r>
       <w:r>
         <w:tab/>
-        <w:t>Employee Longevity Clusters</w:t>
+        <w:t>Prior Marketing Campaign Analysis</w:t>
       </w:r>
       <w:r>
         <w:tab/>
@@ -168,13 +186,13 @@
         <w:fldChar w:fldCharType="begin"/>
       </w:r>
       <w:r>
-        <w:instrText xml:space="preserve"> PAGEREF _Toc52005573 \h </w:instrText>
+        <w:instrText xml:space="preserve"> PAGEREF _Toc53059339 \h </w:instrText>
       </w:r>
       <w:r>
         <w:fldChar w:fldCharType="separate"/>
       </w:r>
       <w:r>
-        <w:t>4</w:t>
+        <w:t>5</w:t>
       </w:r>
       <w:r>
         <w:fldChar w:fldCharType="end"/>
@@ -186,66 +204,6 @@
       </w:pPr>
       <w:r>
         <w:t>IV.</w:t>
-      </w:r>
-      <w:r>
-        <w:tab/>
-        <w:t>Diversity</w:t>
-      </w:r>
-      <w:r>
-        <w:tab/>
-      </w:r>
-      <w:r>
-        <w:fldChar w:fldCharType="begin"/>
-      </w:r>
-      <w:r>
-        <w:instrText xml:space="preserve"> PAGEREF _Toc52005574 \h </w:instrText>
-      </w:r>
-      <w:r>
-        <w:fldChar w:fldCharType="separate"/>
-      </w:r>
-      <w:r>
-        <w:t>5</w:t>
-      </w:r>
-      <w:r>
-        <w:fldChar w:fldCharType="end"/>
-      </w:r>
-    </w:p>
-    <w:p>
-      <w:pPr>
-        <w:pStyle w:val="TOC1"/>
-      </w:pPr>
-      <w:r>
-        <w:t>V.</w:t>
-      </w:r>
-      <w:r>
-        <w:tab/>
-        <w:t>Employee Satisfaction and Engagement Survey Analysis</w:t>
-      </w:r>
-      <w:r>
-        <w:tab/>
-      </w:r>
-      <w:r>
-        <w:fldChar w:fldCharType="begin"/>
-      </w:r>
-      <w:r>
-        <w:instrText xml:space="preserve"> PAGEREF _Toc52005575 \h </w:instrText>
-      </w:r>
-      <w:r>
-        <w:fldChar w:fldCharType="separate"/>
-      </w:r>
-      <w:r>
-        <w:t>6</w:t>
-      </w:r>
-      <w:r>
-        <w:fldChar w:fldCharType="end"/>
-      </w:r>
-    </w:p>
-    <w:p>
-      <w:pPr>
-        <w:pStyle w:val="TOC1"/>
-      </w:pPr>
-      <w:r>
-        <w:t>VI.</w:t>
       </w:r>
       <w:r>
         <w:tab/>
@@ -258,7 +216,7 @@
         <w:fldChar w:fldCharType="begin"/>
       </w:r>
       <w:r>
-        <w:instrText xml:space="preserve"> PAGEREF _Toc52005576 \h </w:instrText>
+        <w:instrText xml:space="preserve"> PAGEREF _Toc53059340 \h </w:instrText>
       </w:r>
       <w:r>
         <w:fldChar w:fldCharType="separate"/>
@@ -275,7 +233,7 @@
         <w:pStyle w:val="TOC1"/>
       </w:pPr>
       <w:r>
-        <w:t>VII.</w:t>
+        <w:t>V.</w:t>
       </w:r>
       <w:r>
         <w:tab/>
@@ -288,7 +246,7 @@
         <w:fldChar w:fldCharType="begin"/>
       </w:r>
       <w:r>
-        <w:instrText xml:space="preserve"> PAGEREF _Toc52005577 \h </w:instrText>
+        <w:instrText xml:space="preserve"> PAGEREF _Toc53059341 \h </w:instrText>
       </w:r>
       <w:r>
         <w:fldChar w:fldCharType="separate"/>
@@ -315,7 +273,7 @@
       <w:pPr>
         <w:pStyle w:val="SectionHeading"/>
       </w:pPr>
-      <w:bookmarkStart w:id="0" w:name="_Toc52005571"/>
+      <w:bookmarkStart w:id="0" w:name="_Toc53059337"/>
       <w:r>
         <w:lastRenderedPageBreak/>
         <w:t>Analysis Overview</w:t>
@@ -342,9 +300,9 @@
       <w:pPr>
         <w:pStyle w:val="SectionHeading"/>
       </w:pPr>
-      <w:bookmarkStart w:id="1" w:name="_Toc52005572"/>
-      <w:r>
-        <w:t>Equitable Pay Analysis</w:t>
+      <w:bookmarkStart w:id="1" w:name="_Toc53059338"/>
+      <w:r>
+        <w:t>Targeted Marketing Campaign Models</w:t>
       </w:r>
       <w:bookmarkEnd w:id="1"/>
     </w:p>
@@ -395,7 +353,7 @@
                     <pic:cNvPicPr/>
                   </pic:nvPicPr>
                   <pic:blipFill>
-                    <a:blip r:embed="rId7"/>
+                    <a:blip r:embed="rId8"/>
                     <a:stretch>
                       <a:fillRect/>
                     </a:stretch>
@@ -434,14 +392,15 @@
     </w:p>
     <w:p>
       <w:pPr>
-        <w:pStyle w:val="SectionHeading"/>
-      </w:pPr>
-      <w:bookmarkStart w:id="2" w:name="_Toc52005573"/>
+        <w:pStyle w:val="Heading2"/>
+      </w:pPr>
       <w:r>
         <w:lastRenderedPageBreak/>
-        <w:t>Employee Longevity Clusters</w:t>
-      </w:r>
-      <w:bookmarkEnd w:id="2"/>
+        <w:t>Effects of National Economic Indicators</w:t>
+      </w:r>
+      <w:r>
+        <w:t xml:space="preserve"> on Campaign Models</w:t>
+      </w:r>
     </w:p>
     <w:p>
       <w:r>
@@ -474,7 +433,7 @@
                     <pic:cNvPicPr/>
                   </pic:nvPicPr>
                   <pic:blipFill>
-                    <a:blip r:embed="rId7"/>
+                    <a:blip r:embed="rId8"/>
                     <a:stretch>
                       <a:fillRect/>
                     </a:stretch>
@@ -511,7 +470,7 @@
                     <pic:cNvPicPr/>
                   </pic:nvPicPr>
                   <pic:blipFill>
-                    <a:blip r:embed="rId7"/>
+                    <a:blip r:embed="rId8"/>
                     <a:stretch>
                       <a:fillRect/>
                     </a:stretch>
@@ -571,7 +530,7 @@
                     <pic:cNvPicPr/>
                   </pic:nvPicPr>
                   <pic:blipFill>
-                    <a:blip r:embed="rId7"/>
+                    <a:blip r:embed="rId8"/>
                     <a:stretch>
                       <a:fillRect/>
                     </a:stretch>
@@ -602,12 +561,12 @@
     </w:p>
     <w:p>
       <w:r>
+        <w:t>Lorem ipsum dolor sit amet, consectetuer adipiscing elit. Maecenas porttitor congue massa.</w:t>
+      </w:r>
+    </w:p>
+    <w:p>
+      <w:r>
         <w:lastRenderedPageBreak/>
-        <w:t>Lorem ipsum dolor sit amet, consectetuer adipiscing elit. Maecenas porttitor congue massa.</w:t>
-      </w:r>
-    </w:p>
-    <w:p>
-      <w:r>
         <w:t>Fusce posuere, magna sed pulvinar ultricies, purus lectus malesuada libero, sit amet commodo magna eros quis urna. Nunc viverra imperdiet enim.</w:t>
       </w:r>
     </w:p>
@@ -620,11 +579,11 @@
       <w:pPr>
         <w:pStyle w:val="SectionHeading"/>
       </w:pPr>
-      <w:bookmarkStart w:id="3" w:name="_Toc52005574"/>
-      <w:r>
-        <w:t>Diversity</w:t>
-      </w:r>
-      <w:bookmarkEnd w:id="3"/>
+      <w:bookmarkStart w:id="2" w:name="_Toc53059339"/>
+      <w:r>
+        <w:t>Prior Marketing Campaign Analysis</w:t>
+      </w:r>
+      <w:bookmarkEnd w:id="2"/>
     </w:p>
     <w:p>
       <w:r>
@@ -662,7 +621,7 @@
                     <pic:cNvPicPr/>
                   </pic:nvPicPr>
                   <pic:blipFill>
-                    <a:blip r:embed="rId7"/>
+                    <a:blip r:embed="rId8"/>
                     <a:stretch>
                       <a:fillRect/>
                     </a:stretch>
@@ -703,30 +662,26 @@
     </w:p>
     <w:p>
       <w:pPr>
-        <w:spacing w:after="0"/>
-      </w:pPr>
-      <w:r>
-        <w:br w:type="page"/>
-      </w:r>
-    </w:p>
-    <w:p>
-      <w:pPr>
-        <w:pStyle w:val="SectionHeading"/>
-      </w:pPr>
-      <w:bookmarkStart w:id="4" w:name="_Toc52005575"/>
+        <w:pStyle w:val="Heading2"/>
+      </w:pPr>
+      <w:r>
+        <w:t>Effects of National Economic Indicators</w:t>
+      </w:r>
+      <w:r>
+        <w:t xml:space="preserve"> on </w:t>
+      </w:r>
+      <w:r>
+        <w:t>Prior Campaign</w:t>
+      </w:r>
+    </w:p>
+    <w:p>
+      <w:r>
+        <w:t>Lorem ipsum dolor sit amet, consectetuer adipiscing elit. Maecenas porttitor congue massa. Fusce posuere, magna sed pulvinar ultricies, purus lectus malesuada libero, sit amet commodo magna eros quis urna. Nunc viverra imperdiet enim. Fusce est.</w:t>
+      </w:r>
+    </w:p>
+    <w:p>
       <w:r>
         <w:lastRenderedPageBreak/>
-        <w:t>Employee Satisfaction and Engagement Survey Analysis</w:t>
-      </w:r>
-      <w:bookmarkEnd w:id="4"/>
-    </w:p>
-    <w:p>
-      <w:r>
-        <w:t>Lorem ipsum dolor sit amet, consectetuer adipiscing elit. Maecenas porttitor congue massa. Fusce posuere, magna sed pulvinar ultricies, purus lectus malesuada libero, sit amet commodo magna eros quis urna. Nunc viverra imperdiet enim. Fusce est.</w:t>
-      </w:r>
-    </w:p>
-    <w:p>
-      <w:r>
         <w:t>Lorem ipsum dolor sit amet, consectetuer adipiscing elit. Maecenas porttitor congue massa. Fusce posuere, magna sed pulvinar ultricies, purus lectus malesuada libero, sit amet commodo magna eros quis urna. Nunc viverra imperdiet enim. Fusce est.</w:t>
       </w:r>
     </w:p>
@@ -756,7 +711,7 @@
                     <pic:cNvPicPr/>
                   </pic:nvPicPr>
                   <pic:blipFill>
-                    <a:blip r:embed="rId7"/>
+                    <a:blip r:embed="rId8"/>
                     <a:stretch>
                       <a:fillRect/>
                     </a:stretch>
@@ -811,7 +766,7 @@
                     <pic:cNvPicPr/>
                   </pic:nvPicPr>
                   <pic:blipFill>
-                    <a:blip r:embed="rId7"/>
+                    <a:blip r:embed="rId8"/>
                     <a:stretch>
                       <a:fillRect/>
                     </a:stretch>
@@ -848,7 +803,7 @@
                     <pic:cNvPicPr/>
                   </pic:nvPicPr>
                   <pic:blipFill>
-                    <a:blip r:embed="rId7"/>
+                    <a:blip r:embed="rId8"/>
                     <a:stretch>
                       <a:fillRect/>
                     </a:stretch>
@@ -882,12 +837,12 @@
       <w:pPr>
         <w:pStyle w:val="SectionHeading"/>
       </w:pPr>
-      <w:bookmarkStart w:id="5" w:name="_Toc52005576"/>
+      <w:bookmarkStart w:id="3" w:name="_Toc53059340"/>
       <w:r>
         <w:lastRenderedPageBreak/>
         <w:t>Conclusion and Caveats</w:t>
       </w:r>
-      <w:bookmarkEnd w:id="5"/>
+      <w:bookmarkEnd w:id="3"/>
     </w:p>
     <w:p>
       <w:r>
@@ -943,11 +898,11 @@
       <w:pPr>
         <w:pStyle w:val="SectionHeading"/>
       </w:pPr>
-      <w:bookmarkStart w:id="6" w:name="_Toc52005577"/>
+      <w:bookmarkStart w:id="4" w:name="_Toc53059341"/>
       <w:r>
         <w:t>Python Notebooks</w:t>
       </w:r>
-      <w:bookmarkEnd w:id="6"/>
+      <w:bookmarkEnd w:id="4"/>
     </w:p>
     <w:p>
       <w:r>
@@ -958,8 +913,8 @@
     <w:p/>
     <w:p/>
     <w:sectPr>
-      <w:footerReference w:type="even" r:id="rId8"/>
-      <w:footerReference w:type="default" r:id="rId9"/>
+      <w:footerReference w:type="even" r:id="rId9"/>
+      <w:footerReference w:type="default" r:id="rId10"/>
       <w:pgSz w:w="12240" w:h="15840"/>
       <w:pgMar w:top="1440" w:right="1440" w:bottom="1440" w:left="1440" w:header="720" w:footer="720" w:gutter="0"/>
       <w:cols w:space="720"/>
@@ -1169,6 +1124,191 @@
 <file path=word/numbering.xml><?xml version="1.0" encoding="utf-8"?>
 <w:numbering xmlns:wpc="http://schemas.microsoft.com/office/word/2010/wordprocessingCanvas" xmlns:cx="http://schemas.microsoft.com/office/drawing/2014/chartex" xmlns:cx1="http://schemas.microsoft.com/office/drawing/2015/9/8/chartex" xmlns:cx2="http://schemas.microsoft.com/office/drawing/2015/10/21/chartex" xmlns:cx3="http://schemas.microsoft.com/office/drawing/2016/5/9/chartex" xmlns:cx4="http://schemas.microsoft.com/office/drawing/2016/5/10/chartex" xmlns:cx5="http://schemas.microsoft.com/office/drawing/2016/5/11/chartex" xmlns:cx6="http://schemas.microsoft.com/office/drawing/2016/5/12/chartex" xmlns:cx7="http://schemas.microsoft.com/office/drawing/2016/5/13/chartex" xmlns:cx8="http://schemas.microsoft.com/office/drawing/2016/5/14/chartex" xmlns:mc="http://schemas.openxmlformats.org/markup-compatibility/2006" xmlns:aink="http://schemas.microsoft.com/office/drawing/2016/ink" xmlns:am3d="http://schemas.microsoft.com/office/drawing/2017/model3d" xmlns:o="urn:schemas-microsoft-com:office:office" xmlns:r="http://schemas.openxmlformats.org/officeDocument/2006/relationships" xmlns:m="http://schemas.openxmlformats.org/officeDocument/2006/math" xmlns:v="urn:schemas-microsoft-com:vml" xmlns:wp14="http://schemas.microsoft.com/office/word/2010/wordprocessingDrawing" xmlns:wp="http://schemas.openxmlformats.org/drawingml/2006/wordprocessingDrawing" xmlns:w10="urn:schemas-microsoft-com:office:word" xmlns:w="http://schemas.openxmlformats.org/wordprocessingml/2006/main" xmlns:w14="http://schemas.microsoft.com/office/word/2010/wordml" xmlns:w15="http://schemas.microsoft.com/office/word/2012/wordml" xmlns:w16cex="http://schemas.microsoft.com/office/word/2018/wordml/cex" xmlns:w16cid="http://schemas.microsoft.com/office/word/2016/wordml/cid" xmlns:w16="http://schemas.microsoft.com/office/word/2018/wordml" xmlns:w16se="http://schemas.microsoft.com/office/word/2015/wordml/symex" xmlns:wpg="http://schemas.microsoft.com/office/word/2010/wordprocessingGroup" xmlns:wpi="http://schemas.microsoft.com/office/word/2010/wordprocessingInk" xmlns:wne="http://schemas.microsoft.com/office/word/2006/wordml" xmlns:wps="http://schemas.microsoft.com/office/word/2010/wordprocessingShape" mc:Ignorable="w14 w15 w16se w16cid w16 w16cex wp14">
   <w:abstractNum w:abstractNumId="0" w15:restartNumberingAfterBreak="0">
+    <w:nsid w:val="FFFFFF7C"/>
+    <w:multiLevelType w:val="singleLevel"/>
+    <w:tmpl w:val="DAA0DB0A"/>
+    <w:lvl w:ilvl="0">
+      <w:start w:val="1"/>
+      <w:numFmt w:val="decimal"/>
+      <w:lvlText w:val="%1."/>
+      <w:lvlJc w:val="left"/>
+      <w:pPr>
+        <w:tabs>
+          <w:tab w:val="num" w:pos="1800"/>
+        </w:tabs>
+        <w:ind w:left="1800" w:hanging="360"/>
+      </w:pPr>
+    </w:lvl>
+  </w:abstractNum>
+  <w:abstractNum w:abstractNumId="1" w15:restartNumberingAfterBreak="0">
+    <w:nsid w:val="FFFFFF7D"/>
+    <w:multiLevelType w:val="singleLevel"/>
+    <w:tmpl w:val="8A1261D4"/>
+    <w:lvl w:ilvl="0">
+      <w:start w:val="1"/>
+      <w:numFmt w:val="decimal"/>
+      <w:lvlText w:val="%1."/>
+      <w:lvlJc w:val="left"/>
+      <w:pPr>
+        <w:tabs>
+          <w:tab w:val="num" w:pos="1440"/>
+        </w:tabs>
+        <w:ind w:left="1440" w:hanging="360"/>
+      </w:pPr>
+    </w:lvl>
+  </w:abstractNum>
+  <w:abstractNum w:abstractNumId="2" w15:restartNumberingAfterBreak="0">
+    <w:nsid w:val="FFFFFF7E"/>
+    <w:multiLevelType w:val="singleLevel"/>
+    <w:tmpl w:val="5A2012DC"/>
+    <w:lvl w:ilvl="0">
+      <w:start w:val="1"/>
+      <w:numFmt w:val="decimal"/>
+      <w:lvlText w:val="%1."/>
+      <w:lvlJc w:val="left"/>
+      <w:pPr>
+        <w:tabs>
+          <w:tab w:val="num" w:pos="1080"/>
+        </w:tabs>
+        <w:ind w:left="1080" w:hanging="360"/>
+      </w:pPr>
+    </w:lvl>
+  </w:abstractNum>
+  <w:abstractNum w:abstractNumId="3" w15:restartNumberingAfterBreak="0">
+    <w:nsid w:val="FFFFFF7F"/>
+    <w:multiLevelType w:val="singleLevel"/>
+    <w:tmpl w:val="D21E3EBC"/>
+    <w:lvl w:ilvl="0">
+      <w:start w:val="1"/>
+      <w:numFmt w:val="decimal"/>
+      <w:lvlText w:val="%1."/>
+      <w:lvlJc w:val="left"/>
+      <w:pPr>
+        <w:tabs>
+          <w:tab w:val="num" w:pos="720"/>
+        </w:tabs>
+        <w:ind w:left="720" w:hanging="360"/>
+      </w:pPr>
+    </w:lvl>
+  </w:abstractNum>
+  <w:abstractNum w:abstractNumId="4" w15:restartNumberingAfterBreak="0">
+    <w:nsid w:val="FFFFFF80"/>
+    <w:multiLevelType w:val="singleLevel"/>
+    <w:tmpl w:val="2CCA945C"/>
+    <w:lvl w:ilvl="0">
+      <w:start w:val="1"/>
+      <w:numFmt w:val="bullet"/>
+      <w:lvlText w:val=""/>
+      <w:lvlJc w:val="left"/>
+      <w:pPr>
+        <w:tabs>
+          <w:tab w:val="num" w:pos="1800"/>
+        </w:tabs>
+        <w:ind w:left="1800" w:hanging="360"/>
+      </w:pPr>
+      <w:rPr>
+        <w:rFonts w:ascii="Symbol" w:hAnsi="Symbol" w:hint="default"/>
+      </w:rPr>
+    </w:lvl>
+  </w:abstractNum>
+  <w:abstractNum w:abstractNumId="5" w15:restartNumberingAfterBreak="0">
+    <w:nsid w:val="FFFFFF81"/>
+    <w:multiLevelType w:val="singleLevel"/>
+    <w:tmpl w:val="1C5A1EEC"/>
+    <w:lvl w:ilvl="0">
+      <w:start w:val="1"/>
+      <w:numFmt w:val="bullet"/>
+      <w:lvlText w:val=""/>
+      <w:lvlJc w:val="left"/>
+      <w:pPr>
+        <w:tabs>
+          <w:tab w:val="num" w:pos="1440"/>
+        </w:tabs>
+        <w:ind w:left="1440" w:hanging="360"/>
+      </w:pPr>
+      <w:rPr>
+        <w:rFonts w:ascii="Symbol" w:hAnsi="Symbol" w:hint="default"/>
+      </w:rPr>
+    </w:lvl>
+  </w:abstractNum>
+  <w:abstractNum w:abstractNumId="6" w15:restartNumberingAfterBreak="0">
+    <w:nsid w:val="FFFFFF82"/>
+    <w:multiLevelType w:val="singleLevel"/>
+    <w:tmpl w:val="B1B89376"/>
+    <w:lvl w:ilvl="0">
+      <w:start w:val="1"/>
+      <w:numFmt w:val="bullet"/>
+      <w:lvlText w:val=""/>
+      <w:lvlJc w:val="left"/>
+      <w:pPr>
+        <w:tabs>
+          <w:tab w:val="num" w:pos="1080"/>
+        </w:tabs>
+        <w:ind w:left="1080" w:hanging="360"/>
+      </w:pPr>
+      <w:rPr>
+        <w:rFonts w:ascii="Symbol" w:hAnsi="Symbol" w:hint="default"/>
+      </w:rPr>
+    </w:lvl>
+  </w:abstractNum>
+  <w:abstractNum w:abstractNumId="7" w15:restartNumberingAfterBreak="0">
+    <w:nsid w:val="FFFFFF83"/>
+    <w:multiLevelType w:val="singleLevel"/>
+    <w:tmpl w:val="7B84E2F0"/>
+    <w:lvl w:ilvl="0">
+      <w:start w:val="1"/>
+      <w:numFmt w:val="bullet"/>
+      <w:lvlText w:val=""/>
+      <w:lvlJc w:val="left"/>
+      <w:pPr>
+        <w:tabs>
+          <w:tab w:val="num" w:pos="720"/>
+        </w:tabs>
+        <w:ind w:left="720" w:hanging="360"/>
+      </w:pPr>
+      <w:rPr>
+        <w:rFonts w:ascii="Symbol" w:hAnsi="Symbol" w:hint="default"/>
+      </w:rPr>
+    </w:lvl>
+  </w:abstractNum>
+  <w:abstractNum w:abstractNumId="8" w15:restartNumberingAfterBreak="0">
+    <w:nsid w:val="FFFFFF88"/>
+    <w:multiLevelType w:val="singleLevel"/>
+    <w:tmpl w:val="46BC0F60"/>
+    <w:lvl w:ilvl="0">
+      <w:start w:val="1"/>
+      <w:numFmt w:val="decimal"/>
+      <w:lvlText w:val="%1."/>
+      <w:lvlJc w:val="left"/>
+      <w:pPr>
+        <w:tabs>
+          <w:tab w:val="num" w:pos="360"/>
+        </w:tabs>
+        <w:ind w:left="360" w:hanging="360"/>
+      </w:pPr>
+    </w:lvl>
+  </w:abstractNum>
+  <w:abstractNum w:abstractNumId="9" w15:restartNumberingAfterBreak="0">
+    <w:nsid w:val="FFFFFF89"/>
+    <w:multiLevelType w:val="singleLevel"/>
+    <w:tmpl w:val="C36CA640"/>
+    <w:lvl w:ilvl="0">
+      <w:start w:val="1"/>
+      <w:numFmt w:val="bullet"/>
+      <w:lvlText w:val=""/>
+      <w:lvlJc w:val="left"/>
+      <w:pPr>
+        <w:tabs>
+          <w:tab w:val="num" w:pos="360"/>
+        </w:tabs>
+        <w:ind w:left="360" w:hanging="360"/>
+      </w:pPr>
+      <w:rPr>
+        <w:rFonts w:ascii="Symbol" w:hAnsi="Symbol" w:hint="default"/>
+      </w:rPr>
+    </w:lvl>
+  </w:abstractNum>
+  <w:abstractNum w:abstractNumId="10" w15:restartNumberingAfterBreak="0">
     <w:nsid w:val="13BA7550"/>
     <w:multiLevelType w:val="hybridMultilevel"/>
     <w:tmpl w:val="EE1402D0"/>
@@ -1258,7 +1398,7 @@
       </w:pPr>
     </w:lvl>
   </w:abstractNum>
-  <w:abstractNum w:abstractNumId="1" w15:restartNumberingAfterBreak="0">
+  <w:abstractNum w:abstractNumId="11" w15:restartNumberingAfterBreak="0">
     <w:nsid w:val="3B4E6076"/>
     <w:multiLevelType w:val="multilevel"/>
     <w:tmpl w:val="2548B98C"/>
@@ -1348,10 +1488,40 @@
     </w:lvl>
   </w:abstractNum>
   <w:num w:numId="1">
+    <w:abstractNumId w:val="10"/>
+  </w:num>
+  <w:num w:numId="2">
+    <w:abstractNumId w:val="11"/>
+  </w:num>
+  <w:num w:numId="3">
     <w:abstractNumId w:val="0"/>
   </w:num>
-  <w:num w:numId="2">
+  <w:num w:numId="4">
     <w:abstractNumId w:val="1"/>
+  </w:num>
+  <w:num w:numId="5">
+    <w:abstractNumId w:val="2"/>
+  </w:num>
+  <w:num w:numId="6">
+    <w:abstractNumId w:val="3"/>
+  </w:num>
+  <w:num w:numId="7">
+    <w:abstractNumId w:val="8"/>
+  </w:num>
+  <w:num w:numId="8">
+    <w:abstractNumId w:val="4"/>
+  </w:num>
+  <w:num w:numId="9">
+    <w:abstractNumId w:val="5"/>
+  </w:num>
+  <w:num w:numId="10">
+    <w:abstractNumId w:val="6"/>
+  </w:num>
+  <w:num w:numId="11">
+    <w:abstractNumId w:val="7"/>
+  </w:num>
+  <w:num w:numId="12">
+    <w:abstractNumId w:val="9"/>
   </w:num>
 </w:numbering>
 </file>
@@ -1787,7 +1957,7 @@
     <w:uiPriority w:val="9"/>
     <w:unhideWhenUsed/>
     <w:qFormat/>
-    <w:rsid w:val="007B5102"/>
+    <w:rsid w:val="00550693"/>
     <w:pPr>
       <w:keepNext/>
       <w:keepLines/>
@@ -1796,15 +1966,37 @@
     </w:pPr>
     <w:rPr>
       <w:rFonts w:asciiTheme="majorHAnsi" w:eastAsiaTheme="majorEastAsia" w:hAnsiTheme="majorHAnsi" w:cstheme="majorBidi"/>
+      <w:b/>
+      <w:bCs/>
       <w:color w:val="2F5496" w:themeColor="accent1" w:themeShade="BF"/>
       <w:sz w:val="26"/>
       <w:szCs w:val="26"/>
     </w:rPr>
   </w:style>
+  <w:style w:type="paragraph" w:styleId="Heading3">
+    <w:name w:val="heading 3"/>
+    <w:basedOn w:val="Normal"/>
+    <w:next w:val="Normal"/>
+    <w:link w:val="Heading3Char"/>
+    <w:uiPriority w:val="9"/>
+    <w:semiHidden/>
+    <w:unhideWhenUsed/>
+    <w:qFormat/>
+    <w:rsid w:val="00BD5FD9"/>
+    <w:pPr>
+      <w:keepNext/>
+      <w:keepLines/>
+      <w:spacing w:before="40" w:after="0"/>
+      <w:outlineLvl w:val="2"/>
+    </w:pPr>
+    <w:rPr>
+      <w:rFonts w:asciiTheme="majorHAnsi" w:eastAsiaTheme="majorEastAsia" w:hAnsiTheme="majorHAnsi" w:cstheme="majorBidi"/>
+      <w:color w:val="1F3763" w:themeColor="accent1" w:themeShade="7F"/>
+    </w:rPr>
+  </w:style>
   <w:style w:type="character" w:default="1" w:styleId="DefaultParagraphFont">
     <w:name w:val="Default Paragraph Font"/>
     <w:uiPriority w:val="1"/>
-    <w:semiHidden/>
     <w:unhideWhenUsed/>
   </w:style>
   <w:style w:type="table" w:default="1" w:styleId="TableNormal">
@@ -1927,9 +2119,11 @@
     <w:basedOn w:val="DefaultParagraphFont"/>
     <w:link w:val="Heading2"/>
     <w:uiPriority w:val="9"/>
-    <w:rsid w:val="007B5102"/>
+    <w:rsid w:val="00550693"/>
     <w:rPr>
       <w:rFonts w:asciiTheme="majorHAnsi" w:eastAsiaTheme="majorEastAsia" w:hAnsiTheme="majorHAnsi" w:cstheme="majorBidi"/>
+      <w:b/>
+      <w:bCs/>
       <w:noProof/>
       <w:color w:val="2F5496" w:themeColor="accent1" w:themeShade="BF"/>
       <w:sz w:val="26"/>
@@ -2038,6 +2232,45 @@
       <w:color w:val="767171" w:themeColor="background2" w:themeShade="80"/>
       <w:sz w:val="20"/>
       <w:szCs w:val="20"/>
+    </w:rPr>
+  </w:style>
+  <w:style w:type="paragraph" w:customStyle="1" w:styleId="intro-header">
+    <w:name w:val="intro-header"/>
+    <w:basedOn w:val="Heading2"/>
+    <w:qFormat/>
+    <w:rsid w:val="00730A48"/>
+    <w:pPr>
+      <w:jc w:val="center"/>
+    </w:pPr>
+    <w:rPr>
+      <w:b w:val="0"/>
+      <w:bCs w:val="0"/>
+    </w:rPr>
+  </w:style>
+  <w:style w:type="paragraph" w:styleId="TOC2">
+    <w:name w:val="toc 2"/>
+    <w:basedOn w:val="Normal"/>
+    <w:next w:val="Normal"/>
+    <w:autoRedefine/>
+    <w:uiPriority w:val="39"/>
+    <w:unhideWhenUsed/>
+    <w:rsid w:val="000C322C"/>
+    <w:pPr>
+      <w:spacing w:after="100"/>
+      <w:ind w:left="240"/>
+    </w:pPr>
+  </w:style>
+  <w:style w:type="character" w:customStyle="1" w:styleId="Heading3Char">
+    <w:name w:val="Heading 3 Char"/>
+    <w:basedOn w:val="DefaultParagraphFont"/>
+    <w:link w:val="Heading3"/>
+    <w:uiPriority w:val="9"/>
+    <w:semiHidden/>
+    <w:rsid w:val="00BD5FD9"/>
+    <w:rPr>
+      <w:rFonts w:asciiTheme="majorHAnsi" w:eastAsiaTheme="majorEastAsia" w:hAnsiTheme="majorHAnsi" w:cstheme="majorBidi"/>
+      <w:noProof/>
+      <w:color w:val="1F3763" w:themeColor="accent1" w:themeShade="7F"/>
     </w:rPr>
   </w:style>
 </w:styles>
@@ -2336,4 +2569,16 @@
     </a:ext>
   </a:extLst>
 </a:theme>
+</file>
+
+<file path=customXml/item1.xml><?xml version="1.0" encoding="utf-8"?>
+<b:Sources xmlns:b="http://schemas.openxmlformats.org/officeDocument/2006/bibliography" xmlns="http://schemas.openxmlformats.org/officeDocument/2006/bibliography" SelectedStyle="/APASixthEditionOfficeOnline.xsl" StyleName="APA" Version="6"/>
+</file>
+
+<file path=customXml/itemProps1.xml><?xml version="1.0" encoding="utf-8"?>
+<ds:datastoreItem xmlns:ds="http://schemas.openxmlformats.org/officeDocument/2006/customXml" ds:itemID="{65C12C08-6E13-914C-85A5-77B66D0EB8B7}">
+  <ds:schemaRefs>
+    <ds:schemaRef ds:uri="http://schemas.openxmlformats.org/officeDocument/2006/bibliography"/>
+  </ds:schemaRefs>
+</ds:datastoreItem>
 </file>
</xml_diff>